<commit_message>
feat: Implement DOCX template filling for SAF/Facility/Communication documents
Add file_path column to documents table for storing filled DOCX paths
Update template paths for SAF and Facility to assets/files/
Complete data collection functions for SAF and Facility forms
Add department dropdowns and form fields for SAF/Facility
Fix audit log inserts by removing invalid columns
Map content placeholder for Communication letters
Update live previews to match DOCX layouts and remove logo placeholders
Fix workflow assignments and API error handling for all document types

Resolves issues with document generation, placeholder replacement, and preview accuracy. All document types now generate filled DOCX files with proper workflows.
</commit_message>
<xml_diff>
--- a/assets/templates/Project Proposals/College of Engineering (Project Proposal).docx
+++ b/assets/templates/Project Proposals/College of Engineering (Project Proposal).docx
@@ -141,13 +141,7 @@
               <w:rPr>
                 <w:rFonts w:ascii="Times New Roman" w:hAnsi="Times New Roman" w:cs="Times New Roman"/>
               </w:rPr>
-              <w:t>${department</w:t>
-            </w:r>
-            <w:r>
-              <w:rPr>
-                <w:rFonts w:ascii="Times New Roman" w:hAnsi="Times New Roman" w:cs="Times New Roman"/>
-              </w:rPr>
-              <w:t>}</w:t>
+              <w:t>${departmentFull}</w:t>
             </w:r>
           </w:p>
         </w:tc>
@@ -436,21 +430,7 @@
                 <w:rFonts w:ascii="Times New Roman" w:hAnsi="Times New Roman" w:cs="Times New Roman"/>
               </w:rPr>
               <w:lastRenderedPageBreak/>
-              <w:t>${</w:t>
-            </w:r>
-            <w:proofErr w:type="spellStart"/>
-            <w:r>
-              <w:rPr>
-                <w:rFonts w:ascii="Times New Roman" w:hAnsi="Times New Roman" w:cs="Times New Roman"/>
-              </w:rPr>
-              <w:t>ilos</w:t>
-            </w:r>
-            <w:proofErr w:type="spellEnd"/>
-            <w:r>
-              <w:rPr>
-                <w:rFonts w:ascii="Times New Roman" w:hAnsi="Times New Roman" w:cs="Times New Roman"/>
-              </w:rPr>
-              <w:t>}</w:t>
+              <w:t>${ilos}</w:t>
             </w:r>
           </w:p>
         </w:tc>
@@ -554,21 +534,7 @@
               <w:rPr>
                 <w:rFonts w:ascii="Times New Roman" w:hAnsi="Times New Roman" w:cs="Times New Roman"/>
               </w:rPr>
-              <w:t>${</w:t>
-            </w:r>
-            <w:proofErr w:type="spellStart"/>
-            <w:r>
-              <w:rPr>
-                <w:rFonts w:ascii="Times New Roman" w:hAnsi="Times New Roman" w:cs="Times New Roman"/>
-              </w:rPr>
-              <w:t>budgetSource</w:t>
-            </w:r>
-            <w:proofErr w:type="spellEnd"/>
-            <w:r>
-              <w:rPr>
-                <w:rFonts w:ascii="Times New Roman" w:hAnsi="Times New Roman" w:cs="Times New Roman"/>
-              </w:rPr>
-              <w:t>}</w:t>
+              <w:t>${budgetSource}</w:t>
             </w:r>
           </w:p>
           <w:p>
@@ -686,21 +652,7 @@
               <w:rPr>
                 <w:rFonts w:ascii="Times New Roman" w:hAnsi="Times New Roman" w:cs="Times New Roman"/>
               </w:rPr>
-              <w:t>${</w:t>
-            </w:r>
-            <w:proofErr w:type="spellStart"/>
-            <w:r>
-              <w:rPr>
-                <w:rFonts w:ascii="Times New Roman" w:hAnsi="Times New Roman" w:cs="Times New Roman"/>
-              </w:rPr>
-              <w:t>scheduleSummary</w:t>
-            </w:r>
-            <w:proofErr w:type="spellEnd"/>
-            <w:r>
-              <w:rPr>
-                <w:rFonts w:ascii="Times New Roman" w:hAnsi="Times New Roman" w:cs="Times New Roman"/>
-              </w:rPr>
-              <w:t>}</w:t>
+              <w:t>${scheduleSummary}</w:t>
             </w:r>
           </w:p>
           <w:p>
@@ -880,43 +832,50 @@
           <w:rFonts w:ascii="Times New Roman" w:eastAsia="Times New Roman" w:hAnsi="Times New Roman" w:cs="Times New Roman"/>
           <w:b/>
         </w:rPr>
-        <w:t>&lt;Name&gt;</w:t>
-      </w:r>
-      <w:r>
-        <w:rPr>
-          <w:rFonts w:ascii="Times New Roman" w:eastAsia="Times New Roman" w:hAnsi="Times New Roman" w:cs="Times New Roman"/>
-          <w:b/>
-        </w:rPr>
-        <w:tab/>
-      </w:r>
-      <w:r>
-        <w:rPr>
-          <w:rFonts w:ascii="Times New Roman" w:eastAsia="Times New Roman" w:hAnsi="Times New Roman" w:cs="Times New Roman"/>
-          <w:b/>
-        </w:rPr>
-        <w:tab/>
-      </w:r>
-      <w:r>
-        <w:rPr>
-          <w:rFonts w:ascii="Times New Roman" w:eastAsia="Times New Roman" w:hAnsi="Times New Roman" w:cs="Times New Roman"/>
-          <w:b/>
-        </w:rPr>
-        <w:tab/>
-      </w:r>
-      <w:r>
-        <w:rPr>
-          <w:rFonts w:ascii="Times New Roman" w:eastAsia="Times New Roman" w:hAnsi="Times New Roman" w:cs="Times New Roman"/>
-          <w:b/>
-        </w:rPr>
-        <w:tab/>
-      </w:r>
-      <w:r>
-        <w:rPr>
-          <w:rFonts w:ascii="Times New Roman" w:eastAsia="Times New Roman" w:hAnsi="Times New Roman" w:cs="Times New Roman"/>
-          <w:b/>
-        </w:rPr>
-        <w:tab/>
-        <w:t xml:space="preserve">                                             &lt;Name&gt;</w:t>
+        <w:t>${cscAdviser}</w:t>
+      </w:r>
+      <w:r>
+        <w:rPr>
+          <w:rFonts w:ascii="Times New Roman" w:eastAsia="Times New Roman" w:hAnsi="Times New Roman" w:cs="Times New Roman"/>
+          <w:b/>
+        </w:rPr>
+        <w:tab/>
+      </w:r>
+      <w:r>
+        <w:rPr>
+          <w:rFonts w:ascii="Times New Roman" w:eastAsia="Times New Roman" w:hAnsi="Times New Roman" w:cs="Times New Roman"/>
+          <w:b/>
+        </w:rPr>
+        <w:tab/>
+      </w:r>
+      <w:r>
+        <w:rPr>
+          <w:rFonts w:ascii="Times New Roman" w:eastAsia="Times New Roman" w:hAnsi="Times New Roman" w:cs="Times New Roman"/>
+          <w:b/>
+        </w:rPr>
+        <w:tab/>
+      </w:r>
+      <w:r>
+        <w:rPr>
+          <w:rFonts w:ascii="Times New Roman" w:eastAsia="Times New Roman" w:hAnsi="Times New Roman" w:cs="Times New Roman"/>
+          <w:b/>
+        </w:rPr>
+        <w:tab/>
+      </w:r>
+      <w:r>
+        <w:rPr>
+          <w:rFonts w:ascii="Times New Roman" w:eastAsia="Times New Roman" w:hAnsi="Times New Roman" w:cs="Times New Roman"/>
+          <w:b/>
+        </w:rPr>
+        <w:tab/>
+        <w:t xml:space="preserve">                                             </w:t>
+      </w:r>
+      <w:r>
+        <w:rPr>
+          <w:rFonts w:ascii="Times New Roman" w:eastAsia="Times New Roman" w:hAnsi="Times New Roman" w:cs="Times New Roman"/>
+          <w:b/>
+        </w:rPr>
+        <w:t>${oicOsa}</w:t>
       </w:r>
     </w:p>
     <w:p>
@@ -1024,7 +983,7 @@
           <w:rFonts w:ascii="Times New Roman" w:eastAsia="Times New Roman" w:hAnsi="Times New Roman" w:cs="Times New Roman"/>
           <w:b/>
         </w:rPr>
-        <w:t>&lt;Name&gt;</w:t>
+        <w:t>${sscPresident}</w:t>
       </w:r>
     </w:p>
     <w:p>
@@ -1097,7 +1056,7 @@
           <w:rFonts w:ascii="Times New Roman" w:eastAsia="Times New Roman" w:hAnsi="Times New Roman" w:cs="Times New Roman"/>
           <w:b/>
         </w:rPr>
-        <w:t>&lt;Name&gt;</w:t>
+        <w:t>${collegeDean}</w:t>
       </w:r>
     </w:p>
     <w:p>
@@ -2073,12 +2032,12 @@
   <w:style w:type="character" w:default="1" w:styleId="DefaultParagraphFont">
     <w:name w:val="Default Paragraph Font"/>
     <w:uiPriority w:val="1"/>
-    <w:semiHidden/>
     <w:unhideWhenUsed/>
   </w:style>
   <w:style w:type="table" w:default="1" w:styleId="TableNormal">
     <w:name w:val="Normal Table"/>
     <w:uiPriority w:val="99"/>
+    <w:semiHidden/>
     <w:unhideWhenUsed/>
     <w:tblPr>
       <w:tblInd w:w="0" w:type="dxa"/>

</xml_diff>